<commit_message>
Actualización, deltaTime y movimiento del personaje
Implementación del JoyPad, animación con sprites y deltaTime al personaje, actualización del diagrama de clases y pequeños cambios en la historia de usuario.
</commit_message>
<xml_diff>
--- a/Historia de Usuario.docx
+++ b/Historia de Usuario.docx
@@ -124,15 +124,22 @@
                 <w:i/>
                 <w:iCs/>
               </w:rPr>
-              <w:t>Japonoier</w:t>
-            </w:r>
-            <w:proofErr w:type="spellEnd"/>
+              <w:t>Japonoie</w:t>
+            </w:r>
             <w:r>
               <w:rPr>
                 <w:i/>
                 <w:iCs/>
               </w:rPr>
-              <w:t xml:space="preserve"> de noche”</w:t>
+              <w:t>r</w:t>
+            </w:r>
+            <w:proofErr w:type="spellEnd"/>
+            <w:r>
+              <w:rPr>
+                <w:i/>
+                <w:iCs/>
+              </w:rPr>
+              <w:t>”</w:t>
             </w:r>
             <w:r>
               <w:t xml:space="preserve"> Versión de prueba</w:t>
@@ -217,7 +224,10 @@
               <w:t>Iteración asignada:</w:t>
             </w:r>
             <w:r>
-              <w:t xml:space="preserve"> 0</w:t>
+              <w:t xml:space="preserve"> </w:t>
+            </w:r>
+            <w:r>
+              <w:t>8</w:t>
             </w:r>
           </w:p>
         </w:tc>
@@ -376,19 +386,7 @@
               <w:ind w:left="306" w:hanging="283"/>
             </w:pPr>
             <w:r>
-              <w:t xml:space="preserve">El jugador </w:t>
-            </w:r>
-            <w:r>
-              <w:t>se puede mover</w:t>
-            </w:r>
-            <w:r>
-              <w:t xml:space="preserve"> en </w:t>
-            </w:r>
-            <w:r>
-              <w:t xml:space="preserve">las </w:t>
-            </w:r>
-            <w:r>
-              <w:t>8 posiciones.</w:t>
+              <w:t>El jugador se puede mover en las 8 posiciones.</w:t>
             </w:r>
           </w:p>
           <w:p>
@@ -404,10 +402,7 @@
               <w:t>El juego d</w:t>
             </w:r>
             <w:r>
-              <w:t>ebe contar con al menos 2 niveles</w:t>
-            </w:r>
-            <w:r>
-              <w:t>.</w:t>
+              <w:t>ebe contar con al menos 2 niveles.</w:t>
             </w:r>
           </w:p>
           <w:p>
@@ -420,10 +415,7 @@
               <w:ind w:left="306" w:hanging="283"/>
             </w:pPr>
             <w:r>
-              <w:t>Se</w:t>
-            </w:r>
-            <w:r>
-              <w:t xml:space="preserve"> debe mostrar las 3 vidas del personaje y </w:t>
+              <w:t xml:space="preserve">Se debe mostrar las 3 vidas del personaje y </w:t>
             </w:r>
             <w:r>
               <w:t xml:space="preserve">se deben restar cuando éste colisiona con los </w:t>
@@ -448,6 +440,19 @@
             </w:pPr>
             <w:r>
               <w:t>El personaje no debe salirse del mapa.</w:t>
+            </w:r>
+          </w:p>
+          <w:p>
+            <w:pPr>
+              <w:pStyle w:val="Prrafodelista"/>
+              <w:numPr>
+                <w:ilvl w:val="0"/>
+                <w:numId w:val="1"/>
+              </w:numPr>
+              <w:ind w:left="306" w:hanging="283"/>
+            </w:pPr>
+            <w:r>
+              <w:t>Los enemigos estarán distribuidos en el mapa y se moverán de manera independiente</w:t>
             </w:r>
           </w:p>
         </w:tc>
@@ -484,6 +489,7 @@
               <w:rPr>
                 <w:b/>
                 <w:bCs/>
+                <w:u w:val="single"/>
               </w:rPr>
             </w:pPr>
             <w:r>

</xml_diff>

<commit_message>
cambios en la historia de usuario
debido a las circunstancias, la historia de usuario fue actualizada con algunos datos del juego final.
</commit_message>
<xml_diff>
--- a/Historia de Usuario.docx
+++ b/Historia de Usuario.docx
@@ -53,21 +53,12 @@
             <w:vAlign w:val="center"/>
           </w:tcPr>
           <w:p>
-            <w:proofErr w:type="spellStart"/>
-            <w:r>
-              <w:rPr>
-                <w:b/>
-                <w:bCs/>
-              </w:rPr>
-              <w:t>Codigo</w:t>
-            </w:r>
-            <w:proofErr w:type="spellEnd"/>
-            <w:r>
-              <w:rPr>
-                <w:b/>
-                <w:bCs/>
-              </w:rPr>
-              <w:t>:</w:t>
+            <w:r>
+              <w:rPr>
+                <w:b/>
+                <w:bCs/>
+              </w:rPr>
+              <w:t>Codigo:</w:t>
             </w:r>
             <w:r>
               <w:t xml:space="preserve"> TUV000688</w:t>
@@ -116,24 +107,15 @@
                 <w:i/>
                 <w:iCs/>
               </w:rPr>
-              <w:t>“</w:t>
-            </w:r>
-            <w:proofErr w:type="spellStart"/>
+              <w:t>“Japonoie</w:t>
+            </w:r>
             <w:r>
               <w:rPr>
                 <w:i/>
                 <w:iCs/>
               </w:rPr>
-              <w:t>Japonoie</w:t>
-            </w:r>
-            <w:r>
-              <w:rPr>
-                <w:i/>
-                <w:iCs/>
-              </w:rPr>
               <w:t>r</w:t>
             </w:r>
-            <w:proofErr w:type="spellEnd"/>
             <w:r>
               <w:rPr>
                 <w:i/>
@@ -296,23 +278,7 @@
               <w:t xml:space="preserve">Para esto primero debo realizar </w:t>
             </w:r>
             <w:r>
-              <w:t xml:space="preserve">el diagrama de clases para tener una base antes de pasar al </w:t>
-            </w:r>
-            <w:proofErr w:type="spellStart"/>
-            <w:r>
-              <w:t>processing</w:t>
-            </w:r>
-            <w:proofErr w:type="spellEnd"/>
-            <w:r>
-              <w:t xml:space="preserve">. Haré uso de un </w:t>
-            </w:r>
-            <w:proofErr w:type="spellStart"/>
-            <w:r>
-              <w:t>JoyPad</w:t>
-            </w:r>
-            <w:proofErr w:type="spellEnd"/>
-            <w:r>
-              <w:t xml:space="preserve"> para el control del personaje, </w:t>
+              <w:t xml:space="preserve">el diagrama de clases para tener una base antes de pasar al processing. Haré uso de un JoyPad para el control del personaje, </w:t>
             </w:r>
             <w:r>
               <w:t>una interface</w:t>
@@ -333,23 +299,7 @@
               <w:t>.</w:t>
             </w:r>
             <w:r>
-              <w:t xml:space="preserve"> También utilizaré </w:t>
-            </w:r>
-            <w:proofErr w:type="spellStart"/>
-            <w:r>
-              <w:t>GameObject</w:t>
-            </w:r>
-            <w:proofErr w:type="spellEnd"/>
-            <w:r>
-              <w:t xml:space="preserve"> para los </w:t>
-            </w:r>
-            <w:proofErr w:type="spellStart"/>
-            <w:r>
-              <w:t>Yokais</w:t>
-            </w:r>
-            <w:proofErr w:type="spellEnd"/>
-            <w:r>
-              <w:t xml:space="preserve"> y el personaje.</w:t>
+              <w:t xml:space="preserve"> También utilizaré GameObject para los Yokais y el personaje.</w:t>
             </w:r>
           </w:p>
         </w:tc>
@@ -386,7 +336,19 @@
               <w:ind w:left="306" w:hanging="283"/>
             </w:pPr>
             <w:r>
-              <w:t>El jugador se puede mover en las 8 posiciones.</w:t>
+              <w:t>El jugador se puede mover en las</w:t>
+            </w:r>
+            <w:r>
+              <w:t xml:space="preserve"> 4</w:t>
+            </w:r>
+            <w:r>
+              <w:t xml:space="preserve"> posiciones</w:t>
+            </w:r>
+            <w:r>
+              <w:t xml:space="preserve"> (arriba, abajo, izquierda y derecha)</w:t>
+            </w:r>
+            <w:r>
+              <w:t>.</w:t>
             </w:r>
           </w:p>
           <w:p>
@@ -402,7 +364,13 @@
               <w:t>El juego d</w:t>
             </w:r>
             <w:r>
-              <w:t>ebe contar con al menos 2 niveles.</w:t>
+              <w:t xml:space="preserve">ebe contar con al menos </w:t>
+            </w:r>
+            <w:r>
+              <w:t>1</w:t>
+            </w:r>
+            <w:r>
+              <w:t xml:space="preserve"> niveles.</w:t>
             </w:r>
           </w:p>
           <w:p>
@@ -415,18 +383,7 @@
               <w:ind w:left="306" w:hanging="283"/>
             </w:pPr>
             <w:r>
-              <w:t xml:space="preserve">Se debe mostrar las 3 vidas del personaje y </w:t>
-            </w:r>
-            <w:r>
-              <w:t xml:space="preserve">se deben restar cuando éste colisiona con los </w:t>
-            </w:r>
-            <w:proofErr w:type="spellStart"/>
-            <w:r>
-              <w:t>yokais</w:t>
-            </w:r>
-            <w:proofErr w:type="spellEnd"/>
-            <w:r>
-              <w:t>.</w:t>
+              <w:t>El personaje no debe salirse del mapa.</w:t>
             </w:r>
           </w:p>
           <w:p>
@@ -439,7 +396,10 @@
               <w:ind w:left="306" w:hanging="283"/>
             </w:pPr>
             <w:r>
-              <w:t>El personaje no debe salirse del mapa.</w:t>
+              <w:t>Los enemigos estarán distribuidos en el mapa y se moverán de manera independiente</w:t>
+            </w:r>
+            <w:r>
+              <w:t>.</w:t>
             </w:r>
           </w:p>
           <w:p>
@@ -452,14 +412,40 @@
               <w:ind w:left="306" w:hanging="283"/>
             </w:pPr>
             <w:r>
-              <w:t>Los enemigos estarán distribuidos en el mapa y se moverán de manera independiente</w:t>
+              <w:t>El personaje y los enemigos deben contar con su propia usando sprites.</w:t>
+            </w:r>
+          </w:p>
+          <w:p>
+            <w:pPr>
+              <w:pStyle w:val="Prrafodelista"/>
+              <w:numPr>
+                <w:ilvl w:val="0"/>
+                <w:numId w:val="1"/>
+              </w:numPr>
+              <w:ind w:left="306" w:hanging="283"/>
+            </w:pPr>
+            <w:r>
+              <w:t>Se debe aplicar al menos una interface.</w:t>
+            </w:r>
+          </w:p>
+          <w:p>
+            <w:pPr>
+              <w:pStyle w:val="Prrafodelista"/>
+              <w:numPr>
+                <w:ilvl w:val="0"/>
+                <w:numId w:val="1"/>
+              </w:numPr>
+              <w:ind w:left="306" w:hanging="283"/>
+            </w:pPr>
+            <w:r>
+              <w:t>Debe contar con una pantalla de inicio, cuando ganes y cuando pierdas.</w:t>
             </w:r>
           </w:p>
         </w:tc>
       </w:tr>
       <w:tr>
         <w:trPr>
-          <w:trHeight w:val="7200"/>
+          <w:trHeight w:val="6917"/>
         </w:trPr>
         <w:tc>
           <w:tcPr>
@@ -480,7 +466,21 @@
                 <w:b/>
                 <w:bCs/>
               </w:rPr>
-              <w:t>Estructura de Aplicación:</w:t>
+              <w:t>Estructura de Aplicación</w:t>
+            </w:r>
+            <w:r>
+              <w:rPr>
+                <w:b/>
+                <w:bCs/>
+              </w:rPr>
+              <w:t xml:space="preserve"> final</w:t>
+            </w:r>
+            <w:r>
+              <w:rPr>
+                <w:b/>
+                <w:bCs/>
+              </w:rPr>
+              <w:t>:</w:t>
             </w:r>
           </w:p>
           <w:p>
@@ -497,12 +497,13 @@
                 <w:b/>
                 <w:bCs/>
                 <w:noProof/>
+                <w:u w:val="single"/>
               </w:rPr>
               <w:drawing>
                 <wp:inline distT="0" distB="0" distL="0" distR="0">
-                  <wp:extent cx="5037182" cy="4257675"/>
-                  <wp:effectExtent l="0" t="0" r="0" b="0"/>
-                  <wp:docPr id="283964043" name="Imagen 2"/>
+                  <wp:extent cx="4457700" cy="4189922"/>
+                  <wp:effectExtent l="0" t="0" r="0" b="1270"/>
+                  <wp:docPr id="1875526349" name="Imagen 1"/>
                   <wp:cNvGraphicFramePr>
                     <a:graphicFrameLocks xmlns:a="http://schemas.openxmlformats.org/drawingml/2006/main" noChangeAspect="1"/>
                   </wp:cNvGraphicFramePr>
@@ -510,8 +511,10 @@
                     <a:graphicData uri="http://schemas.openxmlformats.org/drawingml/2006/picture">
                       <pic:pic xmlns:pic="http://schemas.openxmlformats.org/drawingml/2006/picture">
                         <pic:nvPicPr>
-                          <pic:cNvPr id="283964043" name="Imagen 283964043"/>
-                          <pic:cNvPicPr/>
+                          <pic:cNvPr id="0" name="Picture 1"/>
+                          <pic:cNvPicPr>
+                            <a:picLocks noChangeAspect="1" noChangeArrowheads="1"/>
+                          </pic:cNvPicPr>
                         </pic:nvPicPr>
                         <pic:blipFill>
                           <a:blip r:embed="rId5">
@@ -521,18 +524,23 @@
                               </a:ext>
                             </a:extLst>
                           </a:blip>
+                          <a:srcRect/>
                           <a:stretch>
                             <a:fillRect/>
                           </a:stretch>
                         </pic:blipFill>
-                        <pic:spPr>
+                        <pic:spPr bwMode="auto">
                           <a:xfrm>
                             <a:off x="0" y="0"/>
-                            <a:ext cx="5062289" cy="4278897"/>
+                            <a:ext cx="4469140" cy="4200674"/>
                           </a:xfrm>
                           <a:prstGeom prst="rect">
                             <a:avLst/>
                           </a:prstGeom>
+                          <a:noFill/>
+                          <a:ln>
+                            <a:noFill/>
+                          </a:ln>
                         </pic:spPr>
                       </pic:pic>
                     </a:graphicData>

</xml_diff>